<commit_message>
added new algotester problem
</commit_message>
<xml_diff>
--- a/ai_12/stefan_shyika/Epic2/epic_2_practice_and_labs_report_stefan_shyika.docx
+++ b/ai_12/stefan_shyika/Epic2/epic_2_practice_and_labs_report_stefan_shyika.docx
@@ -2792,14 +2792,20 @@
           <w:szCs w:val="36"/>
           <w:lang w:val="en-US"/>
         </w:rPr>
-        <w:t>Time expected: 15 min</w:t>
-      </w:r>
-    </w:p>
-    <w:p>
-      <w:pPr>
-        <w:pStyle w:val="a3"/>
-        <w:spacing w:before="0" w:beforeAutospacing="0" w:after="160" w:afterAutospacing="0"/>
-        <w:textAlignment w:val="baseline"/>
+        <w:t xml:space="preserve">Time expected: </w:t>
+      </w:r>
+      <w:r>
+        <w:rPr>
+          <w:rFonts w:ascii="Calibri" w:hAnsi="Calibri" w:cs="Calibri"/>
+          <w:b/>
+          <w:bCs/>
+          <w:color w:val="000000"/>
+          <w:sz w:val="36"/>
+          <w:szCs w:val="36"/>
+        </w:rPr>
+        <w:t xml:space="preserve">1 </w:t>
+      </w:r>
+      <w:r>
         <w:rPr>
           <w:rFonts w:ascii="Calibri" w:hAnsi="Calibri" w:cs="Calibri"/>
           <w:b/>
@@ -2809,8 +2815,14 @@
           <w:szCs w:val="36"/>
           <w:lang w:val="en-US"/>
         </w:rPr>
-      </w:pPr>
-      <w:r>
+        <w:t>h</w:t>
+      </w:r>
+    </w:p>
+    <w:p>
+      <w:pPr>
+        <w:pStyle w:val="a3"/>
+        <w:spacing w:before="0" w:beforeAutospacing="0" w:after="160" w:afterAutospacing="0"/>
+        <w:textAlignment w:val="baseline"/>
         <w:rPr>
           <w:rFonts w:ascii="Calibri" w:hAnsi="Calibri" w:cs="Calibri"/>
           <w:b/>
@@ -2820,7 +2832,30 @@
           <w:szCs w:val="36"/>
           <w:lang w:val="en-US"/>
         </w:rPr>
-        <w:t>Time spent: 15 min</w:t>
+      </w:pPr>
+      <w:r>
+        <w:rPr>
+          <w:rFonts w:ascii="Calibri" w:hAnsi="Calibri" w:cs="Calibri"/>
+          <w:b/>
+          <w:bCs/>
+          <w:color w:val="000000"/>
+          <w:sz w:val="36"/>
+          <w:szCs w:val="36"/>
+          <w:lang w:val="en-US"/>
+        </w:rPr>
+        <w:t xml:space="preserve">Time spent: </w:t>
+      </w:r>
+      <w:r>
+        <w:rPr>
+          <w:rFonts w:ascii="Calibri" w:hAnsi="Calibri" w:cs="Calibri"/>
+          <w:b/>
+          <w:bCs/>
+          <w:color w:val="000000"/>
+          <w:sz w:val="36"/>
+          <w:szCs w:val="36"/>
+          <w:lang w:val="en-US"/>
+        </w:rPr>
+        <w:t>4h+</w:t>
       </w:r>
     </w:p>
     <w:p>
@@ -3067,214 +3102,6 @@
           <w:szCs w:val="36"/>
         </w:rPr>
       </w:pPr>
-    </w:p>
-    <w:p>
-      <w:pPr>
-        <w:pStyle w:val="a3"/>
-        <w:spacing w:before="0" w:beforeAutospacing="0" w:after="160" w:afterAutospacing="0"/>
-        <w:textAlignment w:val="baseline"/>
-        <w:rPr>
-          <w:rFonts w:ascii="Calibri" w:hAnsi="Calibri" w:cs="Calibri"/>
-          <w:b/>
-          <w:bCs/>
-          <w:color w:val="000000"/>
-          <w:sz w:val="36"/>
-          <w:szCs w:val="36"/>
-        </w:rPr>
-      </w:pPr>
-      <w:r>
-        <w:rPr>
-          <w:rFonts w:ascii="Calibri" w:hAnsi="Calibri" w:cs="Calibri"/>
-          <w:b/>
-          <w:bCs/>
-          <w:color w:val="000000"/>
-          <w:sz w:val="36"/>
-          <w:szCs w:val="36"/>
-        </w:rPr>
-        <w:t>Task 8  - Result Documentation Report and Outcomes Placement Activities (Docs and Programs on GitHub)</w:t>
-      </w:r>
-    </w:p>
-    <w:p>
-      <w:pPr>
-        <w:pStyle w:val="a3"/>
-        <w:spacing w:before="0" w:beforeAutospacing="0" w:after="160" w:afterAutospacing="0"/>
-        <w:textAlignment w:val="baseline"/>
-        <w:rPr>
-          <w:rFonts w:ascii="Calibri" w:hAnsi="Calibri" w:cs="Calibri"/>
-          <w:b/>
-          <w:bCs/>
-          <w:color w:val="000000"/>
-          <w:sz w:val="36"/>
-          <w:szCs w:val="36"/>
-          <w:lang w:val="en-US"/>
-        </w:rPr>
-      </w:pPr>
-      <w:r>
-        <w:rPr>
-          <w:rFonts w:ascii="Calibri" w:hAnsi="Calibri" w:cs="Calibri"/>
-          <w:b/>
-          <w:bCs/>
-          <w:color w:val="000000"/>
-          <w:sz w:val="36"/>
-          <w:szCs w:val="36"/>
-          <w:lang w:val="en-US"/>
-        </w:rPr>
-        <w:t>Time expected: 30 min</w:t>
-      </w:r>
-    </w:p>
-    <w:p>
-      <w:pPr>
-        <w:pStyle w:val="a3"/>
-        <w:spacing w:before="0" w:beforeAutospacing="0" w:after="160" w:afterAutospacing="0"/>
-        <w:textAlignment w:val="baseline"/>
-        <w:rPr>
-          <w:rFonts w:ascii="Calibri" w:hAnsi="Calibri" w:cs="Calibri"/>
-          <w:b/>
-          <w:bCs/>
-          <w:color w:val="000000"/>
-          <w:sz w:val="36"/>
-          <w:szCs w:val="36"/>
-          <w:lang w:val="en-US"/>
-        </w:rPr>
-      </w:pPr>
-      <w:r>
-        <w:rPr>
-          <w:rFonts w:ascii="Calibri" w:hAnsi="Calibri" w:cs="Calibri"/>
-          <w:b/>
-          <w:bCs/>
-          <w:color w:val="000000"/>
-          <w:sz w:val="36"/>
-          <w:szCs w:val="36"/>
-          <w:lang w:val="en-US"/>
-        </w:rPr>
-        <w:t>Spent: 40 min</w:t>
-      </w:r>
-    </w:p>
-    <w:p>
-      <w:pPr>
-        <w:pStyle w:val="a3"/>
-        <w:spacing w:before="0" w:beforeAutospacing="0" w:after="160" w:afterAutospacing="0"/>
-        <w:textAlignment w:val="baseline"/>
-        <w:rPr>
-          <w:rFonts w:ascii="Calibri" w:hAnsi="Calibri" w:cs="Calibri"/>
-          <w:b/>
-          <w:bCs/>
-          <w:color w:val="000000"/>
-          <w:sz w:val="36"/>
-          <w:szCs w:val="36"/>
-          <w:lang w:val="en-US"/>
-        </w:rPr>
-      </w:pPr>
-    </w:p>
-    <w:p>
-      <w:pPr>
-        <w:pStyle w:val="a3"/>
-        <w:spacing w:before="0" w:beforeAutospacing="0" w:after="160" w:afterAutospacing="0"/>
-        <w:textAlignment w:val="baseline"/>
-        <w:rPr>
-          <w:rFonts w:ascii="Calibri" w:hAnsi="Calibri" w:cs="Calibri"/>
-          <w:b/>
-          <w:bCs/>
-          <w:color w:val="000000"/>
-          <w:sz w:val="36"/>
-          <w:szCs w:val="36"/>
-          <w:lang w:val="en-US"/>
-        </w:rPr>
-      </w:pPr>
-    </w:p>
-    <w:p>
-      <w:pPr>
-        <w:pStyle w:val="a3"/>
-        <w:spacing w:before="0" w:beforeAutospacing="0" w:after="160" w:afterAutospacing="0"/>
-        <w:textAlignment w:val="baseline"/>
-        <w:rPr>
-          <w:rFonts w:ascii="Calibri" w:hAnsi="Calibri" w:cs="Calibri"/>
-          <w:b/>
-          <w:bCs/>
-          <w:color w:val="000000"/>
-          <w:sz w:val="36"/>
-          <w:szCs w:val="36"/>
-        </w:rPr>
-      </w:pPr>
-      <w:r>
-        <w:rPr>
-          <w:rFonts w:ascii="Calibri" w:hAnsi="Calibri" w:cs="Calibri"/>
-          <w:b/>
-          <w:bCs/>
-          <w:color w:val="000000"/>
-          <w:sz w:val="36"/>
-          <w:szCs w:val="36"/>
-        </w:rPr>
-        <w:t>Task 9 - Results Evaluation and Release</w:t>
-      </w:r>
-    </w:p>
-    <w:p>
-      <w:pPr>
-        <w:pStyle w:val="a3"/>
-        <w:spacing w:before="0" w:beforeAutospacing="0" w:after="160" w:afterAutospacing="0"/>
-        <w:textAlignment w:val="baseline"/>
-        <w:rPr>
-          <w:rFonts w:ascii="Calibri" w:hAnsi="Calibri" w:cs="Calibri"/>
-          <w:color w:val="000000"/>
-          <w:sz w:val="36"/>
-          <w:szCs w:val="36"/>
-        </w:rPr>
-      </w:pPr>
-      <w:r>
-        <w:rPr>
-          <w:rFonts w:ascii="Calibri" w:hAnsi="Calibri" w:cs="Calibri"/>
-          <w:b/>
-          <w:bCs/>
-          <w:color w:val="000000"/>
-          <w:sz w:val="36"/>
-          <w:szCs w:val="36"/>
-          <w:lang w:val="pl-PL"/>
-        </w:rPr>
-        <w:t>Meets</w:t>
-      </w:r>
-      <w:r>
-        <w:rPr>
-          <w:rFonts w:ascii="Calibri" w:hAnsi="Calibri" w:cs="Calibri"/>
-          <w:color w:val="000000"/>
-          <w:sz w:val="36"/>
-          <w:szCs w:val="36"/>
-        </w:rPr>
-        <w:t xml:space="preserve">: розібралися з дошкою в </w:t>
-      </w:r>
-      <w:r>
-        <w:rPr>
-          <w:rFonts w:ascii="Calibri" w:hAnsi="Calibri" w:cs="Calibri"/>
-          <w:color w:val="000000"/>
-          <w:sz w:val="36"/>
-          <w:szCs w:val="36"/>
-          <w:lang w:val="pl-PL"/>
-        </w:rPr>
-        <w:t>Trello</w:t>
-      </w:r>
-      <w:r>
-        <w:rPr>
-          <w:rFonts w:ascii="Calibri" w:hAnsi="Calibri" w:cs="Calibri"/>
-          <w:color w:val="000000"/>
-          <w:sz w:val="36"/>
-          <w:szCs w:val="36"/>
-        </w:rPr>
-        <w:t xml:space="preserve">, допомогли один одному з написанням практичного завдання та блок-схеми до нього. </w:t>
-      </w:r>
-    </w:p>
-    <w:p>
-      <w:pPr>
-        <w:pStyle w:val="a3"/>
-        <w:spacing w:before="0" w:beforeAutospacing="0" w:after="160" w:afterAutospacing="0"/>
-        <w:textAlignment w:val="baseline"/>
-        <w:rPr>
-          <w:rFonts w:ascii="Calibri" w:hAnsi="Calibri" w:cs="Calibri"/>
-          <w:b/>
-          <w:bCs/>
-          <w:color w:val="000000"/>
-          <w:sz w:val="36"/>
-          <w:szCs w:val="36"/>
-        </w:rPr>
-      </w:pPr>
       <w:r>
         <w:rPr>
           <w:rFonts w:ascii="Calibri" w:hAnsi="Calibri" w:cs="Calibri"/>
@@ -3285,10 +3112,10 @@
           <w:szCs w:val="36"/>
         </w:rPr>
         <w:drawing>
-          <wp:inline distT="0" distB="0" distL="0" distR="0" wp14:anchorId="39EC4F97" wp14:editId="2D61271A">
-            <wp:extent cx="6120765" cy="3438525"/>
-            <wp:effectExtent l="0" t="0" r="0" b="9525"/>
-            <wp:docPr id="21" name="Рисунок 21"/>
+          <wp:inline distT="0" distB="0" distL="0" distR="0" wp14:anchorId="0B06209E" wp14:editId="46CE7888">
+            <wp:extent cx="4514850" cy="2321361"/>
+            <wp:effectExtent l="0" t="0" r="0" b="3175"/>
+            <wp:docPr id="24" name="Рисунок 24"/>
             <wp:cNvGraphicFramePr>
               <a:graphicFrameLocks xmlns:a="http://schemas.openxmlformats.org/drawingml/2006/main" noChangeAspect="1"/>
             </wp:cNvGraphicFramePr>
@@ -3308,6 +3135,396 @@
                   <pic:spPr>
                     <a:xfrm>
                       <a:off x="0" y="0"/>
+                      <a:ext cx="4538629" cy="2333587"/>
+                    </a:xfrm>
+                    <a:prstGeom prst="rect">
+                      <a:avLst/>
+                    </a:prstGeom>
+                  </pic:spPr>
+                </pic:pic>
+              </a:graphicData>
+            </a:graphic>
+          </wp:inline>
+        </w:drawing>
+      </w:r>
+    </w:p>
+    <w:p>
+      <w:pPr>
+        <w:pStyle w:val="a3"/>
+        <w:spacing w:before="0" w:beforeAutospacing="0" w:after="160" w:afterAutospacing="0"/>
+        <w:textAlignment w:val="baseline"/>
+        <w:rPr>
+          <w:rFonts w:ascii="Calibri" w:hAnsi="Calibri" w:cs="Calibri"/>
+          <w:b/>
+          <w:bCs/>
+          <w:color w:val="000000"/>
+          <w:sz w:val="36"/>
+          <w:szCs w:val="36"/>
+        </w:rPr>
+      </w:pPr>
+      <w:r>
+        <w:rPr>
+          <w:rFonts w:ascii="Calibri" w:hAnsi="Calibri" w:cs="Calibri"/>
+          <w:b/>
+          <w:bCs/>
+          <w:noProof/>
+          <w:color w:val="000000"/>
+          <w:sz w:val="36"/>
+          <w:szCs w:val="36"/>
+        </w:rPr>
+        <w:lastRenderedPageBreak/>
+        <w:drawing>
+          <wp:inline distT="0" distB="0" distL="0" distR="0" wp14:anchorId="36EEEA98" wp14:editId="2C1CFD47">
+            <wp:extent cx="4731352" cy="5991860"/>
+            <wp:effectExtent l="0" t="0" r="0" b="0"/>
+            <wp:docPr id="22" name="Рисунок 22"/>
+            <wp:cNvGraphicFramePr>
+              <a:graphicFrameLocks xmlns:a="http://schemas.openxmlformats.org/drawingml/2006/main" noChangeAspect="1"/>
+            </wp:cNvGraphicFramePr>
+            <a:graphic xmlns:a="http://schemas.openxmlformats.org/drawingml/2006/main">
+              <a:graphicData uri="http://schemas.openxmlformats.org/drawingml/2006/picture">
+                <pic:pic xmlns:pic="http://schemas.openxmlformats.org/drawingml/2006/picture">
+                  <pic:nvPicPr>
+                    <pic:cNvPr id="0" name="Picture 1"/>
+                    <pic:cNvPicPr>
+                      <a:picLocks noChangeAspect="1" noChangeArrowheads="1"/>
+                    </pic:cNvPicPr>
+                  </pic:nvPicPr>
+                  <pic:blipFill>
+                    <a:blip r:embed="rId26" cstate="print">
+                      <a:extLst>
+                        <a:ext uri="{28A0092B-C50C-407E-A947-70E740481C1C}">
+                          <a14:useLocalDpi xmlns:a14="http://schemas.microsoft.com/office/drawing/2010/main" val="0"/>
+                        </a:ext>
+                      </a:extLst>
+                    </a:blip>
+                    <a:srcRect/>
+                    <a:stretch>
+                      <a:fillRect/>
+                    </a:stretch>
+                  </pic:blipFill>
+                  <pic:spPr bwMode="auto">
+                    <a:xfrm>
+                      <a:off x="0" y="0"/>
+                      <a:ext cx="4741467" cy="6004670"/>
+                    </a:xfrm>
+                    <a:prstGeom prst="rect">
+                      <a:avLst/>
+                    </a:prstGeom>
+                    <a:noFill/>
+                    <a:ln>
+                      <a:noFill/>
+                    </a:ln>
+                  </pic:spPr>
+                </pic:pic>
+              </a:graphicData>
+            </a:graphic>
+          </wp:inline>
+        </w:drawing>
+      </w:r>
+      <w:r>
+        <w:rPr>
+          <w:rFonts w:ascii="Calibri" w:hAnsi="Calibri" w:cs="Calibri"/>
+          <w:b/>
+          <w:bCs/>
+          <w:color w:val="000000"/>
+          <w:sz w:val="36"/>
+          <w:szCs w:val="36"/>
+        </w:rPr>
+        <w:drawing>
+          <wp:inline distT="0" distB="0" distL="0" distR="0" wp14:anchorId="4307FCD2" wp14:editId="2C12BB3E">
+            <wp:extent cx="1350071" cy="4838700"/>
+            <wp:effectExtent l="0" t="0" r="2540" b="0"/>
+            <wp:docPr id="26" name="Рисунок 26"/>
+            <wp:cNvGraphicFramePr>
+              <a:graphicFrameLocks xmlns:a="http://schemas.openxmlformats.org/drawingml/2006/main" noChangeAspect="1"/>
+            </wp:cNvGraphicFramePr>
+            <a:graphic xmlns:a="http://schemas.openxmlformats.org/drawingml/2006/main">
+              <a:graphicData uri="http://schemas.openxmlformats.org/drawingml/2006/picture">
+                <pic:pic xmlns:pic="http://schemas.openxmlformats.org/drawingml/2006/picture">
+                  <pic:nvPicPr>
+                    <pic:cNvPr id="1" name=""/>
+                    <pic:cNvPicPr/>
+                  </pic:nvPicPr>
+                  <pic:blipFill>
+                    <a:blip r:embed="rId27"/>
+                    <a:stretch>
+                      <a:fillRect/>
+                    </a:stretch>
+                  </pic:blipFill>
+                  <pic:spPr>
+                    <a:xfrm>
+                      <a:off x="0" y="0"/>
+                      <a:ext cx="1354594" cy="4854911"/>
+                    </a:xfrm>
+                    <a:prstGeom prst="rect">
+                      <a:avLst/>
+                    </a:prstGeom>
+                  </pic:spPr>
+                </pic:pic>
+              </a:graphicData>
+            </a:graphic>
+          </wp:inline>
+        </w:drawing>
+      </w:r>
+    </w:p>
+    <w:p>
+      <w:pPr>
+        <w:pStyle w:val="a3"/>
+        <w:spacing w:before="0" w:beforeAutospacing="0" w:after="160" w:afterAutospacing="0"/>
+        <w:textAlignment w:val="baseline"/>
+        <w:rPr>
+          <w:rFonts w:ascii="Calibri" w:hAnsi="Calibri" w:cs="Calibri"/>
+          <w:b/>
+          <w:bCs/>
+          <w:color w:val="000000"/>
+          <w:sz w:val="36"/>
+          <w:szCs w:val="36"/>
+        </w:rPr>
+      </w:pPr>
+    </w:p>
+    <w:p>
+      <w:pPr>
+        <w:pStyle w:val="a3"/>
+        <w:spacing w:before="0" w:beforeAutospacing="0" w:after="160" w:afterAutospacing="0"/>
+        <w:textAlignment w:val="baseline"/>
+        <w:rPr>
+          <w:rFonts w:ascii="Calibri" w:hAnsi="Calibri" w:cs="Calibri"/>
+          <w:b/>
+          <w:bCs/>
+          <w:color w:val="000000"/>
+          <w:sz w:val="36"/>
+          <w:szCs w:val="36"/>
+        </w:rPr>
+      </w:pPr>
+      <w:r>
+        <w:rPr>
+          <w:rFonts w:ascii="Calibri" w:hAnsi="Calibri" w:cs="Calibri"/>
+          <w:b/>
+          <w:bCs/>
+          <w:color w:val="000000"/>
+          <w:sz w:val="36"/>
+          <w:szCs w:val="36"/>
+        </w:rPr>
+        <w:t>Task 8  - Result Documentation Report and Outcomes Placement Activities (Docs and Programs on GitHub)</w:t>
+      </w:r>
+    </w:p>
+    <w:p>
+      <w:pPr>
+        <w:pStyle w:val="a3"/>
+        <w:spacing w:before="0" w:beforeAutospacing="0" w:after="160" w:afterAutospacing="0"/>
+        <w:textAlignment w:val="baseline"/>
+        <w:rPr>
+          <w:rFonts w:ascii="Calibri" w:hAnsi="Calibri" w:cs="Calibri"/>
+          <w:b/>
+          <w:bCs/>
+          <w:color w:val="000000"/>
+          <w:sz w:val="36"/>
+          <w:szCs w:val="36"/>
+          <w:lang w:val="en-US"/>
+        </w:rPr>
+      </w:pPr>
+      <w:r>
+        <w:rPr>
+          <w:rFonts w:ascii="Calibri" w:hAnsi="Calibri" w:cs="Calibri"/>
+          <w:b/>
+          <w:bCs/>
+          <w:color w:val="000000"/>
+          <w:sz w:val="36"/>
+          <w:szCs w:val="36"/>
+          <w:lang w:val="en-US"/>
+        </w:rPr>
+        <w:t>Time expected: 30 min</w:t>
+      </w:r>
+    </w:p>
+    <w:p>
+      <w:pPr>
+        <w:pStyle w:val="a3"/>
+        <w:spacing w:before="0" w:beforeAutospacing="0" w:after="160" w:afterAutospacing="0"/>
+        <w:textAlignment w:val="baseline"/>
+        <w:rPr>
+          <w:rFonts w:ascii="Calibri" w:hAnsi="Calibri" w:cs="Calibri"/>
+          <w:b/>
+          <w:bCs/>
+          <w:color w:val="000000"/>
+          <w:sz w:val="36"/>
+          <w:szCs w:val="36"/>
+          <w:lang w:val="en-US"/>
+        </w:rPr>
+      </w:pPr>
+      <w:r>
+        <w:rPr>
+          <w:rFonts w:ascii="Calibri" w:hAnsi="Calibri" w:cs="Calibri"/>
+          <w:b/>
+          <w:bCs/>
+          <w:color w:val="000000"/>
+          <w:sz w:val="36"/>
+          <w:szCs w:val="36"/>
+          <w:lang w:val="en-US"/>
+        </w:rPr>
+        <w:t>Spent: 40 min</w:t>
+      </w:r>
+    </w:p>
+    <w:p>
+      <w:pPr>
+        <w:pStyle w:val="a3"/>
+        <w:spacing w:before="0" w:beforeAutospacing="0" w:after="160" w:afterAutospacing="0"/>
+        <w:textAlignment w:val="baseline"/>
+        <w:rPr>
+          <w:rFonts w:ascii="Calibri" w:hAnsi="Calibri" w:cs="Calibri"/>
+          <w:b/>
+          <w:bCs/>
+          <w:color w:val="000000"/>
+          <w:sz w:val="36"/>
+          <w:szCs w:val="36"/>
+          <w:lang w:val="en-US"/>
+        </w:rPr>
+      </w:pPr>
+    </w:p>
+    <w:p>
+      <w:pPr>
+        <w:pStyle w:val="a3"/>
+        <w:spacing w:before="0" w:beforeAutospacing="0" w:after="160" w:afterAutospacing="0"/>
+        <w:textAlignment w:val="baseline"/>
+        <w:rPr>
+          <w:rFonts w:ascii="Calibri" w:hAnsi="Calibri" w:cs="Calibri"/>
+          <w:b/>
+          <w:bCs/>
+          <w:color w:val="000000"/>
+          <w:sz w:val="36"/>
+          <w:szCs w:val="36"/>
+          <w:lang w:val="en-US"/>
+        </w:rPr>
+      </w:pPr>
+    </w:p>
+    <w:p>
+      <w:pPr>
+        <w:pStyle w:val="a3"/>
+        <w:spacing w:before="0" w:beforeAutospacing="0" w:after="160" w:afterAutospacing="0"/>
+        <w:textAlignment w:val="baseline"/>
+        <w:rPr>
+          <w:rFonts w:ascii="Calibri" w:hAnsi="Calibri" w:cs="Calibri"/>
+          <w:b/>
+          <w:bCs/>
+          <w:color w:val="000000"/>
+          <w:sz w:val="36"/>
+          <w:szCs w:val="36"/>
+        </w:rPr>
+      </w:pPr>
+      <w:r>
+        <w:rPr>
+          <w:rFonts w:ascii="Calibri" w:hAnsi="Calibri" w:cs="Calibri"/>
+          <w:b/>
+          <w:bCs/>
+          <w:color w:val="000000"/>
+          <w:sz w:val="36"/>
+          <w:szCs w:val="36"/>
+        </w:rPr>
+        <w:t>Task 9 - Results Evaluation and Release</w:t>
+      </w:r>
+    </w:p>
+    <w:p>
+      <w:pPr>
+        <w:pStyle w:val="a3"/>
+        <w:spacing w:before="0" w:beforeAutospacing="0" w:after="160" w:afterAutospacing="0"/>
+        <w:textAlignment w:val="baseline"/>
+        <w:rPr>
+          <w:rFonts w:ascii="Calibri" w:hAnsi="Calibri" w:cs="Calibri"/>
+          <w:color w:val="000000"/>
+          <w:sz w:val="36"/>
+          <w:szCs w:val="36"/>
+        </w:rPr>
+      </w:pPr>
+      <w:r>
+        <w:rPr>
+          <w:rFonts w:ascii="Calibri" w:hAnsi="Calibri" w:cs="Calibri"/>
+          <w:b/>
+          <w:bCs/>
+          <w:color w:val="000000"/>
+          <w:sz w:val="36"/>
+          <w:szCs w:val="36"/>
+          <w:lang w:val="pl-PL"/>
+        </w:rPr>
+        <w:lastRenderedPageBreak/>
+        <w:t>Meets</w:t>
+      </w:r>
+      <w:r>
+        <w:rPr>
+          <w:rFonts w:ascii="Calibri" w:hAnsi="Calibri" w:cs="Calibri"/>
+          <w:color w:val="000000"/>
+          <w:sz w:val="36"/>
+          <w:szCs w:val="36"/>
+        </w:rPr>
+        <w:t xml:space="preserve">: розібралися з дошкою в </w:t>
+      </w:r>
+      <w:r>
+        <w:rPr>
+          <w:rFonts w:ascii="Calibri" w:hAnsi="Calibri" w:cs="Calibri"/>
+          <w:color w:val="000000"/>
+          <w:sz w:val="36"/>
+          <w:szCs w:val="36"/>
+          <w:lang w:val="pl-PL"/>
+        </w:rPr>
+        <w:t>Trello</w:t>
+      </w:r>
+      <w:r>
+        <w:rPr>
+          <w:rFonts w:ascii="Calibri" w:hAnsi="Calibri" w:cs="Calibri"/>
+          <w:color w:val="000000"/>
+          <w:sz w:val="36"/>
+          <w:szCs w:val="36"/>
+        </w:rPr>
+        <w:t xml:space="preserve">, допомогли один одному з написанням практичного завдання та блок-схеми до нього. </w:t>
+      </w:r>
+    </w:p>
+    <w:p>
+      <w:pPr>
+        <w:pStyle w:val="a3"/>
+        <w:spacing w:before="0" w:beforeAutospacing="0" w:after="160" w:afterAutospacing="0"/>
+        <w:textAlignment w:val="baseline"/>
+        <w:rPr>
+          <w:rFonts w:ascii="Calibri" w:hAnsi="Calibri" w:cs="Calibri"/>
+          <w:b/>
+          <w:bCs/>
+          <w:color w:val="000000"/>
+          <w:sz w:val="36"/>
+          <w:szCs w:val="36"/>
+        </w:rPr>
+      </w:pPr>
+      <w:r>
+        <w:rPr>
+          <w:rFonts w:ascii="Calibri" w:hAnsi="Calibri" w:cs="Calibri"/>
+          <w:b/>
+          <w:bCs/>
+          <w:noProof/>
+          <w:color w:val="000000"/>
+          <w:sz w:val="36"/>
+          <w:szCs w:val="36"/>
+        </w:rPr>
+        <w:drawing>
+          <wp:inline distT="0" distB="0" distL="0" distR="0" wp14:anchorId="39EC4F97" wp14:editId="2D61271A">
+            <wp:extent cx="6120765" cy="3438525"/>
+            <wp:effectExtent l="0" t="0" r="0" b="9525"/>
+            <wp:docPr id="21" name="Рисунок 21"/>
+            <wp:cNvGraphicFramePr>
+              <a:graphicFrameLocks xmlns:a="http://schemas.openxmlformats.org/drawingml/2006/main" noChangeAspect="1"/>
+            </wp:cNvGraphicFramePr>
+            <a:graphic xmlns:a="http://schemas.openxmlformats.org/drawingml/2006/main">
+              <a:graphicData uri="http://schemas.openxmlformats.org/drawingml/2006/picture">
+                <pic:pic xmlns:pic="http://schemas.openxmlformats.org/drawingml/2006/picture">
+                  <pic:nvPicPr>
+                    <pic:cNvPr id="1" name=""/>
+                    <pic:cNvPicPr/>
+                  </pic:nvPicPr>
+                  <pic:blipFill>
+                    <a:blip r:embed="rId28"/>
+                    <a:stretch>
+                      <a:fillRect/>
+                    </a:stretch>
+                  </pic:blipFill>
+                  <pic:spPr>
+                    <a:xfrm>
+                      <a:off x="0" y="0"/>
                       <a:ext cx="6120765" cy="3438525"/>
                     </a:xfrm>
                     <a:prstGeom prst="rect">
@@ -3357,7 +3574,7 @@
         </w:rPr>
         <w:t xml:space="preserve"> </w:t>
       </w:r>
-      <w:hyperlink r:id="rId26" w:history="1">
+      <w:hyperlink r:id="rId29" w:history="1">
         <w:r>
           <w:rPr>
             <w:rStyle w:val="a6"/>

</xml_diff>